<commit_message>
Updated PrintSquare program profile (Word doc).
</commit_message>
<xml_diff>
--- a/PrintSquare/COMP268_PrintSquare_MyProgramProfile.docx
+++ b/PrintSquare/COMP268_PrintSquare_MyProgramProfile.docx
@@ -362,7 +362,15 @@
         <w:rPr>
           <w:rFonts w:ascii="Times New Roman" w:hAnsi="Times New Roman" w:cs="Times New Roman"/>
         </w:rPr>
-        <w:t>A program that reads an integer that is typed in by the user and computes and prints the square of that integer.</w:t>
+        <w:t>A program t</w:t>
+      </w:r>
+      <w:bookmarkStart w:id="0" w:name="_GoBack"/>
+      <w:bookmarkEnd w:id="0"/>
+      <w:r>
+        <w:rPr>
+          <w:rFonts w:ascii="Times New Roman" w:hAnsi="Times New Roman" w:cs="Times New Roman"/>
+        </w:rPr>
+        <w:t>hat reads an integer that is typed in by the user and computes and prints the square of that integer.</w:t>
       </w:r>
     </w:p>
     <w:p>
@@ -394,526 +402,10 @@
     </w:p>
     <w:p>
       <w:pPr>
-        <w:pStyle w:val="Caption"/>
-        <w:keepNext/>
-        <w:jc w:val="center"/>
         <w:divId w:val="745961630"/>
       </w:pPr>
       <w:r>
-        <w:t xml:space="preserve">Table </w:t>
-      </w:r>
-      <w:fldSimple w:instr=" SEQ Table \* ARABIC ">
-        <w:r>
-          <w:rPr>
-            <w:noProof/>
-          </w:rPr>
-          <w:t>1</w:t>
-        </w:r>
-      </w:fldSimple>
-      <w:r>
-        <w:t xml:space="preserve">: </w:t>
-      </w:r>
-      <w:r>
-        <w:rPr>
-          <w:rFonts w:ascii="Times New Roman" w:hAnsi="Times New Roman" w:cs="Times New Roman"/>
-        </w:rPr>
-        <w:t>List of Errors and Warnings Encountered in the Program</w:t>
-      </w:r>
-    </w:p>
-    <w:tbl>
-      <w:tblPr>
-        <w:tblW w:w="9520" w:type="dxa"/>
-        <w:tblInd w:w="93" w:type="dxa"/>
-        <w:tblLook w:val="04A0" w:firstRow="1" w:lastRow="0" w:firstColumn="1" w:lastColumn="0" w:noHBand="0" w:noVBand="1"/>
-      </w:tblPr>
-      <w:tblGrid>
-        <w:gridCol w:w="380"/>
-        <w:gridCol w:w="1085"/>
-        <w:gridCol w:w="4030"/>
-        <w:gridCol w:w="4025"/>
-      </w:tblGrid>
-      <w:tr>
-        <w:trPr>
-          <w:divId w:val="745961630"/>
-          <w:trHeight w:val="570"/>
-        </w:trPr>
-        <w:tc>
-          <w:tcPr>
-            <w:tcW w:w="380" w:type="dxa"/>
-            <w:tcBorders>
-              <w:top w:val="single" w:sz="4" w:space="0" w:color="auto"/>
-              <w:left w:val="single" w:sz="4" w:space="0" w:color="auto"/>
-              <w:bottom w:val="single" w:sz="4" w:space="0" w:color="auto"/>
-              <w:right w:val="single" w:sz="4" w:space="0" w:color="auto"/>
-            </w:tcBorders>
-            <w:shd w:val="clear" w:color="auto" w:fill="auto"/>
-            <w:vAlign w:val="center"/>
-            <w:hideMark/>
-          </w:tcPr>
-          <w:p>
-            <w:pPr>
-              <w:spacing w:after="0" w:line="240" w:lineRule="auto"/>
-              <w:jc w:val="center"/>
-              <w:rPr>
-                <w:rFonts w:ascii="Calibri" w:eastAsia="Times New Roman" w:hAnsi="Calibri" w:cs="Calibri"/>
-                <w:b/>
-                <w:bCs/>
-                <w:color w:val="000000"/>
-                <w:lang w:val="en-CA" w:eastAsia="en-CA"/>
-              </w:rPr>
-            </w:pPr>
-            <w:r>
-              <w:rPr>
-                <w:rFonts w:ascii="Calibri" w:eastAsia="Times New Roman" w:hAnsi="Calibri" w:cs="Calibri"/>
-                <w:b/>
-                <w:bCs/>
-                <w:color w:val="000000"/>
-                <w:lang w:eastAsia="en-CA"/>
-              </w:rPr>
-              <w:t>#</w:t>
-            </w:r>
-          </w:p>
-        </w:tc>
-        <w:tc>
-          <w:tcPr>
-            <w:tcW w:w="1085" w:type="dxa"/>
-            <w:tcBorders>
-              <w:top w:val="single" w:sz="4" w:space="0" w:color="auto"/>
-              <w:left w:val="nil"/>
-              <w:bottom w:val="single" w:sz="4" w:space="0" w:color="auto"/>
-              <w:right w:val="single" w:sz="4" w:space="0" w:color="auto"/>
-            </w:tcBorders>
-            <w:shd w:val="clear" w:color="auto" w:fill="auto"/>
-            <w:vAlign w:val="center"/>
-            <w:hideMark/>
-          </w:tcPr>
-          <w:p>
-            <w:pPr>
-              <w:spacing w:after="0" w:line="240" w:lineRule="auto"/>
-              <w:jc w:val="center"/>
-              <w:rPr>
-                <w:rFonts w:ascii="Calibri" w:eastAsia="Times New Roman" w:hAnsi="Calibri" w:cs="Calibri"/>
-                <w:b/>
-                <w:bCs/>
-                <w:color w:val="000000"/>
-                <w:lang w:val="en-CA" w:eastAsia="en-CA"/>
-              </w:rPr>
-            </w:pPr>
-            <w:r>
-              <w:rPr>
-                <w:rFonts w:ascii="Calibri" w:eastAsia="Times New Roman" w:hAnsi="Calibri" w:cs="Calibri"/>
-                <w:b/>
-                <w:bCs/>
-                <w:color w:val="000000"/>
-                <w:lang w:eastAsia="en-CA"/>
-              </w:rPr>
-              <w:t>Errors / Warnings</w:t>
-            </w:r>
-          </w:p>
-        </w:tc>
-        <w:tc>
-          <w:tcPr>
-            <w:tcW w:w="4030" w:type="dxa"/>
-            <w:tcBorders>
-              <w:top w:val="single" w:sz="4" w:space="0" w:color="auto"/>
-              <w:left w:val="nil"/>
-              <w:bottom w:val="single" w:sz="4" w:space="0" w:color="auto"/>
-              <w:right w:val="single" w:sz="4" w:space="0" w:color="auto"/>
-            </w:tcBorders>
-            <w:shd w:val="clear" w:color="auto" w:fill="auto"/>
-            <w:vAlign w:val="center"/>
-            <w:hideMark/>
-          </w:tcPr>
-          <w:p>
-            <w:pPr>
-              <w:spacing w:after="0" w:line="240" w:lineRule="auto"/>
-              <w:jc w:val="center"/>
-              <w:rPr>
-                <w:rFonts w:ascii="Calibri" w:eastAsia="Times New Roman" w:hAnsi="Calibri" w:cs="Calibri"/>
-                <w:b/>
-                <w:bCs/>
-                <w:color w:val="000000"/>
-                <w:lang w:val="en-CA" w:eastAsia="en-CA"/>
-              </w:rPr>
-            </w:pPr>
-            <w:r>
-              <w:rPr>
-                <w:rFonts w:ascii="Calibri" w:eastAsia="Times New Roman" w:hAnsi="Calibri" w:cs="Calibri"/>
-                <w:b/>
-                <w:bCs/>
-                <w:color w:val="000000"/>
-                <w:lang w:eastAsia="en-CA"/>
-              </w:rPr>
-              <w:t>Details</w:t>
-            </w:r>
-          </w:p>
-        </w:tc>
-        <w:tc>
-          <w:tcPr>
-            <w:tcW w:w="4025" w:type="dxa"/>
-            <w:tcBorders>
-              <w:top w:val="single" w:sz="4" w:space="0" w:color="auto"/>
-              <w:left w:val="nil"/>
-              <w:bottom w:val="single" w:sz="4" w:space="0" w:color="auto"/>
-              <w:right w:val="single" w:sz="4" w:space="0" w:color="auto"/>
-            </w:tcBorders>
-            <w:shd w:val="clear" w:color="auto" w:fill="auto"/>
-            <w:vAlign w:val="center"/>
-            <w:hideMark/>
-          </w:tcPr>
-          <w:p>
-            <w:pPr>
-              <w:spacing w:after="0" w:line="240" w:lineRule="auto"/>
-              <w:jc w:val="center"/>
-              <w:rPr>
-                <w:rFonts w:ascii="Calibri" w:eastAsia="Times New Roman" w:hAnsi="Calibri" w:cs="Calibri"/>
-                <w:b/>
-                <w:bCs/>
-                <w:color w:val="000000"/>
-                <w:lang w:val="en-CA" w:eastAsia="en-CA"/>
-              </w:rPr>
-            </w:pPr>
-            <w:r>
-              <w:rPr>
-                <w:rFonts w:ascii="Calibri" w:eastAsia="Times New Roman" w:hAnsi="Calibri" w:cs="Calibri"/>
-                <w:b/>
-                <w:bCs/>
-                <w:color w:val="000000"/>
-                <w:lang w:eastAsia="en-CA"/>
-              </w:rPr>
-              <w:t>How I solved them</w:t>
-            </w:r>
-          </w:p>
-        </w:tc>
-      </w:tr>
-      <w:tr>
-        <w:trPr>
-          <w:divId w:val="745961630"/>
-          <w:trHeight w:val="570"/>
-        </w:trPr>
-        <w:tc>
-          <w:tcPr>
-            <w:tcW w:w="380" w:type="dxa"/>
-            <w:tcBorders>
-              <w:top w:val="nil"/>
-              <w:left w:val="single" w:sz="4" w:space="0" w:color="auto"/>
-              <w:bottom w:val="single" w:sz="4" w:space="0" w:color="auto"/>
-              <w:right w:val="single" w:sz="4" w:space="0" w:color="auto"/>
-            </w:tcBorders>
-            <w:shd w:val="clear" w:color="auto" w:fill="auto"/>
-            <w:vAlign w:val="center"/>
-            <w:hideMark/>
-          </w:tcPr>
-          <w:p>
-            <w:pPr>
-              <w:spacing w:after="0" w:line="240" w:lineRule="auto"/>
-              <w:jc w:val="center"/>
-              <w:rPr>
-                <w:rFonts w:ascii="Calibri" w:eastAsia="Times New Roman" w:hAnsi="Calibri" w:cs="Calibri"/>
-                <w:color w:val="000000"/>
-                <w:lang w:val="en-CA" w:eastAsia="en-CA"/>
-              </w:rPr>
-            </w:pPr>
-            <w:r>
-              <w:rPr>
-                <w:rFonts w:ascii="Calibri" w:eastAsia="Times New Roman" w:hAnsi="Calibri" w:cs="Calibri"/>
-                <w:color w:val="000000"/>
-                <w:lang w:eastAsia="en-CA"/>
-              </w:rPr>
-              <w:t>1</w:t>
-            </w:r>
-          </w:p>
-        </w:tc>
-        <w:tc>
-          <w:tcPr>
-            <w:tcW w:w="1085" w:type="dxa"/>
-            <w:tcBorders>
-              <w:top w:val="nil"/>
-              <w:left w:val="nil"/>
-              <w:bottom w:val="single" w:sz="4" w:space="0" w:color="auto"/>
-              <w:right w:val="single" w:sz="4" w:space="0" w:color="auto"/>
-            </w:tcBorders>
-            <w:shd w:val="clear" w:color="auto" w:fill="auto"/>
-            <w:vAlign w:val="center"/>
-            <w:hideMark/>
-          </w:tcPr>
-          <w:p>
-            <w:pPr>
-              <w:spacing w:after="0" w:line="240" w:lineRule="auto"/>
-              <w:jc w:val="center"/>
-              <w:rPr>
-                <w:rFonts w:ascii="Calibri" w:eastAsia="Times New Roman" w:hAnsi="Calibri" w:cs="Calibri"/>
-                <w:color w:val="000000"/>
-                <w:lang w:val="en-CA" w:eastAsia="en-CA"/>
-              </w:rPr>
-            </w:pPr>
-            <w:r>
-              <w:rPr>
-                <w:rFonts w:ascii="Calibri" w:eastAsia="Times New Roman" w:hAnsi="Calibri" w:cs="Calibri"/>
-                <w:color w:val="000000"/>
-                <w:lang w:val="en-CA" w:eastAsia="en-CA"/>
-              </w:rPr>
-              <w:t>E1</w:t>
-            </w:r>
-          </w:p>
-        </w:tc>
-        <w:tc>
-          <w:tcPr>
-            <w:tcW w:w="4030" w:type="dxa"/>
-            <w:tcBorders>
-              <w:top w:val="nil"/>
-              <w:left w:val="nil"/>
-              <w:bottom w:val="single" w:sz="4" w:space="0" w:color="auto"/>
-              <w:right w:val="single" w:sz="4" w:space="0" w:color="auto"/>
-            </w:tcBorders>
-            <w:shd w:val="clear" w:color="auto" w:fill="auto"/>
-            <w:vAlign w:val="bottom"/>
-            <w:hideMark/>
-          </w:tcPr>
-          <w:p>
-            <w:pPr>
-              <w:spacing w:after="0" w:line="240" w:lineRule="auto"/>
-              <w:rPr>
-                <w:rFonts w:ascii="Calibri" w:eastAsia="Times New Roman" w:hAnsi="Calibri" w:cs="Calibri"/>
-                <w:color w:val="000000"/>
-                <w:lang w:val="en-CA" w:eastAsia="en-CA"/>
-              </w:rPr>
-            </w:pPr>
-            <w:r>
-              <w:rPr>
-                <w:rFonts w:ascii="Calibri" w:eastAsia="Times New Roman" w:hAnsi="Calibri" w:cs="Calibri"/>
-                <w:color w:val="000000"/>
-                <w:lang w:eastAsia="en-CA"/>
-              </w:rPr>
-              <w:t>method exp in class Math cannot be applied to given types;</w:t>
-            </w:r>
-            <w:r>
-              <w:rPr>
-                <w:rFonts w:ascii="Calibri" w:eastAsia="Times New Roman" w:hAnsi="Calibri" w:cs="Calibri"/>
-                <w:color w:val="000000"/>
-                <w:lang w:eastAsia="en-CA"/>
-              </w:rPr>
-              <w:br/>
-            </w:r>
-            <w:r>
-              <w:rPr>
-                <w:rFonts w:ascii="Calibri" w:eastAsia="Times New Roman" w:hAnsi="Calibri" w:cs="Calibri"/>
-                <w:color w:val="000000"/>
-                <w:lang w:val="en-CA" w:eastAsia="en-CA"/>
-              </w:rPr>
-              <w:t xml:space="preserve">  required: double</w:t>
-            </w:r>
-          </w:p>
-          <w:p>
-            <w:pPr>
-              <w:spacing w:after="0" w:line="240" w:lineRule="auto"/>
-              <w:rPr>
-                <w:rFonts w:ascii="Calibri" w:eastAsia="Times New Roman" w:hAnsi="Calibri" w:cs="Calibri"/>
-                <w:color w:val="000000"/>
-                <w:lang w:val="en-CA" w:eastAsia="en-CA"/>
-              </w:rPr>
-            </w:pPr>
-            <w:r>
-              <w:rPr>
-                <w:rFonts w:ascii="Calibri" w:eastAsia="Times New Roman" w:hAnsi="Calibri" w:cs="Calibri"/>
-                <w:color w:val="000000"/>
-                <w:lang w:val="en-CA" w:eastAsia="en-CA"/>
-              </w:rPr>
-              <w:t xml:space="preserve">  found: double, double</w:t>
-            </w:r>
-          </w:p>
-          <w:p>
-            <w:pPr>
-              <w:spacing w:after="0" w:line="240" w:lineRule="auto"/>
-              <w:rPr>
-                <w:rFonts w:ascii="Calibri" w:eastAsia="Times New Roman" w:hAnsi="Calibri" w:cs="Calibri"/>
-                <w:color w:val="000000"/>
-                <w:lang w:val="en-CA" w:eastAsia="en-CA"/>
-              </w:rPr>
-            </w:pPr>
-            <w:r>
-              <w:rPr>
-                <w:rFonts w:ascii="Calibri" w:eastAsia="Times New Roman" w:hAnsi="Calibri" w:cs="Calibri"/>
-                <w:color w:val="000000"/>
-                <w:lang w:val="en-CA" w:eastAsia="en-CA"/>
-              </w:rPr>
-              <w:t xml:space="preserve">  reason: actual and formal argument lists differ in length</w:t>
-            </w:r>
-            <w:r>
-              <w:rPr>
-                <w:rFonts w:ascii="Calibri" w:eastAsia="Times New Roman" w:hAnsi="Calibri" w:cs="Calibri"/>
-                <w:color w:val="000000"/>
-                <w:lang w:val="en-CA" w:eastAsia="en-CA"/>
-              </w:rPr>
-              <w:br/>
-            </w:r>
-            <w:r>
-              <w:rPr>
-                <w:rFonts w:ascii="Calibri" w:eastAsia="Times New Roman" w:hAnsi="Calibri" w:cs="Calibri"/>
-                <w:color w:val="000000"/>
-                <w:lang w:val="en-CA" w:eastAsia="en-CA"/>
-              </w:rPr>
-              <w:br/>
-              <w:t>I mixed up Math.exp() and Math.pow().</w:t>
-            </w:r>
-          </w:p>
-        </w:tc>
-        <w:tc>
-          <w:tcPr>
-            <w:tcW w:w="4025" w:type="dxa"/>
-            <w:tcBorders>
-              <w:top w:val="nil"/>
-              <w:left w:val="nil"/>
-              <w:bottom w:val="single" w:sz="4" w:space="0" w:color="auto"/>
-              <w:right w:val="single" w:sz="4" w:space="0" w:color="auto"/>
-            </w:tcBorders>
-            <w:shd w:val="clear" w:color="auto" w:fill="auto"/>
-            <w:vAlign w:val="bottom"/>
-            <w:hideMark/>
-          </w:tcPr>
-          <w:p>
-            <w:pPr>
-              <w:spacing w:after="0" w:line="240" w:lineRule="auto"/>
-              <w:rPr>
-                <w:rFonts w:ascii="Calibri" w:eastAsia="Times New Roman" w:hAnsi="Calibri" w:cs="Calibri"/>
-                <w:color w:val="000000"/>
-                <w:lang w:val="en-CA" w:eastAsia="en-CA"/>
-              </w:rPr>
-            </w:pPr>
-            <w:r>
-              <w:rPr>
-                <w:rFonts w:ascii="Calibri" w:eastAsia="Times New Roman" w:hAnsi="Calibri" w:cs="Calibri"/>
-                <w:color w:val="000000"/>
-                <w:lang w:val="en-CA" w:eastAsia="en-CA"/>
-              </w:rPr>
-              <w:t>Changed Math.exp() to Math.pow().</w:t>
-            </w:r>
-          </w:p>
-        </w:tc>
-      </w:tr>
-      <w:tr>
-        <w:trPr>
-          <w:divId w:val="745961630"/>
-          <w:trHeight w:val="570"/>
-        </w:trPr>
-        <w:tc>
-          <w:tcPr>
-            <w:tcW w:w="380" w:type="dxa"/>
-            <w:tcBorders>
-              <w:top w:val="nil"/>
-              <w:left w:val="single" w:sz="4" w:space="0" w:color="auto"/>
-              <w:bottom w:val="single" w:sz="4" w:space="0" w:color="auto"/>
-              <w:right w:val="single" w:sz="4" w:space="0" w:color="auto"/>
-            </w:tcBorders>
-            <w:shd w:val="clear" w:color="auto" w:fill="auto"/>
-            <w:vAlign w:val="center"/>
-            <w:hideMark/>
-          </w:tcPr>
-          <w:p>
-            <w:pPr>
-              <w:spacing w:after="0" w:line="240" w:lineRule="auto"/>
-              <w:jc w:val="center"/>
-              <w:rPr>
-                <w:rFonts w:ascii="Calibri" w:eastAsia="Times New Roman" w:hAnsi="Calibri" w:cs="Calibri"/>
-                <w:color w:val="000000"/>
-                <w:lang w:val="en-CA" w:eastAsia="en-CA"/>
-              </w:rPr>
-            </w:pPr>
-            <w:r>
-              <w:rPr>
-                <w:rFonts w:ascii="Calibri" w:eastAsia="Times New Roman" w:hAnsi="Calibri" w:cs="Calibri"/>
-                <w:color w:val="000000"/>
-                <w:lang w:eastAsia="en-CA"/>
-              </w:rPr>
-              <w:t>2</w:t>
-            </w:r>
-          </w:p>
-        </w:tc>
-        <w:tc>
-          <w:tcPr>
-            <w:tcW w:w="1085" w:type="dxa"/>
-            <w:tcBorders>
-              <w:top w:val="nil"/>
-              <w:left w:val="nil"/>
-              <w:bottom w:val="single" w:sz="4" w:space="0" w:color="auto"/>
-              <w:right w:val="single" w:sz="4" w:space="0" w:color="auto"/>
-            </w:tcBorders>
-            <w:shd w:val="clear" w:color="auto" w:fill="auto"/>
-            <w:vAlign w:val="center"/>
-            <w:hideMark/>
-          </w:tcPr>
-          <w:p>
-            <w:pPr>
-              <w:spacing w:after="0" w:line="240" w:lineRule="auto"/>
-              <w:jc w:val="center"/>
-              <w:rPr>
-                <w:rFonts w:ascii="Calibri" w:eastAsia="Times New Roman" w:hAnsi="Calibri" w:cs="Calibri"/>
-                <w:color w:val="000000"/>
-                <w:lang w:val="en-CA" w:eastAsia="en-CA"/>
-              </w:rPr>
-            </w:pPr>
-          </w:p>
-        </w:tc>
-        <w:tc>
-          <w:tcPr>
-            <w:tcW w:w="4030" w:type="dxa"/>
-            <w:tcBorders>
-              <w:top w:val="nil"/>
-              <w:left w:val="nil"/>
-              <w:bottom w:val="single" w:sz="4" w:space="0" w:color="auto"/>
-              <w:right w:val="single" w:sz="4" w:space="0" w:color="auto"/>
-            </w:tcBorders>
-            <w:shd w:val="clear" w:color="auto" w:fill="auto"/>
-            <w:vAlign w:val="bottom"/>
-            <w:hideMark/>
-          </w:tcPr>
-          <w:p>
-            <w:pPr>
-              <w:spacing w:after="0" w:line="240" w:lineRule="auto"/>
-              <w:rPr>
-                <w:rFonts w:ascii="Calibri" w:eastAsia="Times New Roman" w:hAnsi="Calibri" w:cs="Calibri"/>
-                <w:color w:val="000000"/>
-                <w:lang w:val="en-CA" w:eastAsia="en-CA"/>
-              </w:rPr>
-            </w:pPr>
-          </w:p>
-        </w:tc>
-        <w:tc>
-          <w:tcPr>
-            <w:tcW w:w="4025" w:type="dxa"/>
-            <w:tcBorders>
-              <w:top w:val="nil"/>
-              <w:left w:val="nil"/>
-              <w:bottom w:val="single" w:sz="4" w:space="0" w:color="auto"/>
-              <w:right w:val="single" w:sz="4" w:space="0" w:color="auto"/>
-            </w:tcBorders>
-            <w:shd w:val="clear" w:color="auto" w:fill="auto"/>
-            <w:vAlign w:val="bottom"/>
-            <w:hideMark/>
-          </w:tcPr>
-          <w:p>
-            <w:pPr>
-              <w:spacing w:after="0" w:line="240" w:lineRule="auto"/>
-              <w:rPr>
-                <w:rFonts w:ascii="Calibri" w:eastAsia="Times New Roman" w:hAnsi="Calibri" w:cs="Calibri"/>
-                <w:lang w:val="en-CA" w:eastAsia="en-CA"/>
-              </w:rPr>
-            </w:pPr>
-          </w:p>
-        </w:tc>
-      </w:tr>
-    </w:tbl>
-    <w:p>
-      <w:pPr>
-        <w:rPr>
-          <w:rFonts w:ascii="Times New Roman" w:hAnsi="Times New Roman" w:cs="Times New Roman"/>
-        </w:rPr>
-      </w:pPr>
-      <w:r>
-        <w:rPr>
-          <w:rFonts w:ascii="Times New Roman" w:hAnsi="Times New Roman" w:cs="Times New Roman"/>
-        </w:rPr>
-        <w:fldChar w:fldCharType="end"/>
+        <w:t>No errors.</w:t>
       </w:r>
     </w:p>
     <w:p>
@@ -923,6 +415,12 @@
           <w:b/>
         </w:rPr>
       </w:pPr>
+      <w:r>
+        <w:rPr>
+          <w:rFonts w:ascii="Times New Roman" w:hAnsi="Times New Roman" w:cs="Times New Roman"/>
+        </w:rPr>
+        <w:fldChar w:fldCharType="end"/>
+      </w:r>
       <w:r>
         <w:rPr>
           <w:rFonts w:ascii="Times New Roman" w:hAnsi="Times New Roman" w:cs="Times New Roman"/>
@@ -950,12 +448,7 @@
         <w:pStyle w:val="Code"/>
       </w:pPr>
       <w:r>
-        <w:t>Please type</w:t>
-      </w:r>
-      <w:bookmarkStart w:id="0" w:name="_GoBack"/>
-      <w:bookmarkEnd w:id="0"/>
-      <w:r>
-        <w:t xml:space="preserve"> a number: 67</w:t>
+        <w:t>Please type a number: 67</w:t>
       </w:r>
     </w:p>
     <w:p>
@@ -2282,7 +1775,7 @@
 </file>
 
 <file path=customXml/itemProps2.xml><?xml version="1.0" encoding="utf-8"?>
-<ds:datastoreItem xmlns:ds="http://schemas.openxmlformats.org/officeDocument/2006/customXml" ds:itemID="{827FE50D-E97C-4E1F-A1E2-2FB939940B36}">
+<ds:datastoreItem xmlns:ds="http://schemas.openxmlformats.org/officeDocument/2006/customXml" ds:itemID="{FB951A9D-09C2-4BD1-BA64-EE49A01BADA5}">
   <ds:schemaRefs>
     <ds:schemaRef ds:uri="http://schemas.openxmlformats.org/officeDocument/2006/bibliography"/>
   </ds:schemaRefs>

</xml_diff>